<commit_message>
pimp up my breakout
Kommentare eingefügt, kleine refactorings, TODOs entfernt
</commit_message>
<xml_diff>
--- a/Dokumentation BreakoutGame.docx
+++ b/Dokumentation BreakoutGame.docx
@@ -118,29 +118,7 @@
           <w:szCs w:val="21"/>
           <w:lang w:eastAsia="de-DE"/>
         </w:rPr>
-        <w:t xml:space="preserve">Es gibt einen </w:t>
-      </w:r>
-      <w:proofErr w:type="spellStart"/>
-      <w:r>
-        <w:rPr>
-          <w:rFonts w:ascii="Arial" w:eastAsia="Times New Roman" w:hAnsi="Arial" w:cs="Arial"/>
-          <w:color w:val="333333"/>
-          <w:sz w:val="21"/>
-          <w:szCs w:val="21"/>
-          <w:lang w:eastAsia="de-DE"/>
-        </w:rPr>
-        <w:t>Highscore</w:t>
-      </w:r>
-      <w:proofErr w:type="spellEnd"/>
-      <w:r>
-        <w:rPr>
-          <w:rFonts w:ascii="Arial" w:eastAsia="Times New Roman" w:hAnsi="Arial" w:cs="Arial"/>
-          <w:color w:val="333333"/>
-          <w:sz w:val="21"/>
-          <w:szCs w:val="21"/>
-          <w:lang w:eastAsia="de-DE"/>
-        </w:rPr>
-        <w:t xml:space="preserve"> der bei Spielende angezeigt wird und pro Spieler die Punkte speichert.</w:t>
+        <w:t>Es gibt einen Highscore der bei Spielende angezeigt wird und pro Spieler die Punkte speichert.</w:t>
       </w:r>
       <w:r>
         <w:t xml:space="preserve"> Die Namenseingabe erfolgt auf dem Startbildschirm und beinhaltet die Möglichkeit Buchstaben wieder zu löschen. Die Anzeige </w:t>
@@ -149,15 +127,7 @@
         <w:t>des</w:t>
       </w:r>
       <w:r>
-        <w:t xml:space="preserve"> </w:t>
-      </w:r>
-      <w:proofErr w:type="spellStart"/>
-      <w:r>
-        <w:t>Highscores</w:t>
-      </w:r>
-      <w:proofErr w:type="spellEnd"/>
-      <w:r>
-        <w:t xml:space="preserve"> erfolgt mit 15 Einträgen</w:t>
+        <w:t xml:space="preserve"> Highscores erfolgt mit 15 Einträgen</w:t>
       </w:r>
       <w:r>
         <w:t xml:space="preserve"> auf dem End-Screen</w:t>
@@ -201,29 +171,7 @@
           <w:szCs w:val="21"/>
           <w:lang w:eastAsia="de-DE"/>
         </w:rPr>
-        <w:t xml:space="preserve"> geprüft, ob eine </w:t>
-      </w:r>
-      <w:proofErr w:type="spellStart"/>
-      <w:r>
-        <w:rPr>
-          <w:rFonts w:ascii="Arial" w:eastAsia="Times New Roman" w:hAnsi="Arial" w:cs="Arial"/>
-          <w:color w:val="333333"/>
-          <w:sz w:val="21"/>
-          <w:szCs w:val="21"/>
-          <w:lang w:eastAsia="de-DE"/>
-        </w:rPr>
-        <w:t>Highscore</w:t>
-      </w:r>
-      <w:proofErr w:type="spellEnd"/>
-      <w:r>
-        <w:rPr>
-          <w:rFonts w:ascii="Arial" w:eastAsia="Times New Roman" w:hAnsi="Arial" w:cs="Arial"/>
-          <w:color w:val="333333"/>
-          <w:sz w:val="21"/>
-          <w:szCs w:val="21"/>
-          <w:lang w:eastAsia="de-DE"/>
-        </w:rPr>
-        <w:t>-</w:t>
+        <w:t xml:space="preserve"> geprüft, ob eine Highscore-</w:t>
       </w:r>
       <w:r>
         <w:t>Datei existiert und angelegt, wenn dies nicht der Fall ist.</w:t>
@@ -273,20 +221,8 @@
           <w:szCs w:val="21"/>
           <w:lang w:eastAsia="de-DE"/>
         </w:rPr>
-        <w:t xml:space="preserve">en </w:t>
-      </w:r>
-      <w:proofErr w:type="spellStart"/>
-      <w:r>
-        <w:rPr>
-          <w:rFonts w:ascii="Arial" w:eastAsia="Times New Roman" w:hAnsi="Arial" w:cs="Arial"/>
-          <w:color w:val="333333"/>
-          <w:sz w:val="21"/>
-          <w:szCs w:val="21"/>
-          <w:lang w:eastAsia="de-DE"/>
-        </w:rPr>
-        <w:t>Timer</w:t>
-      </w:r>
-      <w:proofErr w:type="spellEnd"/>
+        <w:t>en Timer</w:t>
+      </w:r>
       <w:r>
         <w:rPr>
           <w:rFonts w:ascii="Arial" w:eastAsia="Times New Roman" w:hAnsi="Arial" w:cs="Arial"/>
@@ -482,13 +418,8 @@
           <w:numId w:val="4"/>
         </w:numPr>
       </w:pPr>
-      <w:proofErr w:type="spellStart"/>
-      <w:r>
-        <w:t>Step</w:t>
-      </w:r>
-      <w:proofErr w:type="spellEnd"/>
-      <w:r>
-        <w:t>-Mode</w:t>
+      <w:r>
+        <w:t>Step-Mode</w:t>
       </w:r>
       <w:r>
         <w:t xml:space="preserve">: </w:t>
@@ -546,24 +477,51 @@
       </w:pPr>
       <w:r>
         <w:t>Die Richtung des Balls beim Start variiert zufällig.</w:t>
+      </w:r>
+      <w:r>
+        <w:br w:type="page"/>
+      </w:r>
+    </w:p>
+    <w:p>
+      <w:pPr>
+        <w:pStyle w:val="Listenabsatz"/>
+        <w:numPr>
+          <w:ilvl w:val="0"/>
+          <w:numId w:val="1"/>
+        </w:numPr>
+      </w:pPr>
+      <w:r>
+        <w:lastRenderedPageBreak/>
+        <w:t>Offene Punkte</w:t>
+      </w:r>
+    </w:p>
+    <w:p>
+      <w:pPr>
+        <w:pStyle w:val="Listenabsatz"/>
+        <w:numPr>
+          <w:ilvl w:val="1"/>
+          <w:numId w:val="1"/>
+        </w:numPr>
+      </w:pPr>
+      <w:r>
+        <w:t>Genauigkeit der Kollision des Balles mit dem Paddle und den Steinen.</w:t>
+      </w:r>
+      <w:r>
+        <w:t xml:space="preserve"> Insbesondere wenn der Ball von links</w:t>
+      </w:r>
+      <w:r>
+        <w:t xml:space="preserve"> an ein Element stößt, wird das Element durchdrungen wie </w:t>
+      </w:r>
+      <w:r>
+        <w:t xml:space="preserve">mit </w:t>
       </w:r>
       <w:bookmarkStart w:id="0" w:name="_GoBack"/>
       <w:bookmarkEnd w:id="0"/>
       <w:r>
-        <w:br w:type="page"/>
-      </w:r>
-    </w:p>
-    <w:p>
-      <w:pPr>
-        <w:pStyle w:val="Listenabsatz"/>
-        <w:numPr>
-          <w:ilvl w:val="0"/>
-          <w:numId w:val="1"/>
-        </w:numPr>
-      </w:pPr>
-      <w:r>
-        <w:lastRenderedPageBreak/>
-        <w:t>Offene Punkte</w:t>
+        <w:t>Röntgenstrahlen.</w:t>
+      </w:r>
+      <w:r>
+        <w:t xml:space="preserve"> </w:t>
       </w:r>
     </w:p>
     <w:p>
@@ -575,16 +533,19 @@
         </w:numPr>
       </w:pPr>
       <w:r>
-        <w:t>Genauigkeit der Kollision des Balles mit dem Paddle und den Steinen.</w:t>
-      </w:r>
-      <w:r>
-        <w:t xml:space="preserve"> Insbesondere wenn der Ball von links</w:t>
-      </w:r>
-      <w:r>
-        <w:t xml:space="preserve"> an ein Element stößt, wird das Element durchdrungen wie Röntgenstrahlen.</w:t>
-      </w:r>
-      <w:r>
-        <w:t xml:space="preserve"> </w:t>
+        <w:t>Anzeige a</w:t>
+      </w:r>
+      <w:r>
+        <w:t>lle</w:t>
+      </w:r>
+      <w:r>
+        <w:t>r</w:t>
+      </w:r>
+      <w:r>
+        <w:t xml:space="preserve"> Highscore-Einträge</w:t>
+      </w:r>
+      <w:r>
+        <w:t xml:space="preserve"> im Highscore mit Blätter-Funktion.</w:t>
       </w:r>
     </w:p>
     <w:p>
@@ -596,35 +557,16 @@
         </w:numPr>
       </w:pPr>
       <w:r>
-        <w:t>Anzeige a</w:t>
-      </w:r>
-      <w:r>
-        <w:t>lle</w:t>
-      </w:r>
-      <w:r>
-        <w:t>r</w:t>
-      </w:r>
-      <w:r>
-        <w:t xml:space="preserve"> </w:t>
-      </w:r>
-      <w:proofErr w:type="spellStart"/>
-      <w:r>
-        <w:t>Highscore</w:t>
-      </w:r>
-      <w:proofErr w:type="spellEnd"/>
-      <w:r>
-        <w:t>-Einträge</w:t>
-      </w:r>
-      <w:r>
-        <w:t xml:space="preserve"> im </w:t>
-      </w:r>
-      <w:proofErr w:type="spellStart"/>
-      <w:r>
-        <w:t>Highscore</w:t>
-      </w:r>
-      <w:proofErr w:type="spellEnd"/>
-      <w:r>
-        <w:t xml:space="preserve"> mit Blätter-Funktion.</w:t>
+        <w:t xml:space="preserve">Prüfung ob </w:t>
+      </w:r>
+      <w:r>
+        <w:t>Highscore-</w:t>
+      </w:r>
+      <w:r>
+        <w:t>Datei geöffnet ist</w:t>
+      </w:r>
+      <w:r>
+        <w:t>.</w:t>
       </w:r>
     </w:p>
     <w:p>
@@ -636,21 +578,25 @@
         </w:numPr>
       </w:pPr>
       <w:r>
-        <w:t xml:space="preserve">Prüfung ob </w:t>
-      </w:r>
-      <w:proofErr w:type="spellStart"/>
-      <w:r>
-        <w:t>Highscore</w:t>
-      </w:r>
-      <w:proofErr w:type="spellEnd"/>
-      <w:r>
-        <w:t>-</w:t>
-      </w:r>
-      <w:r>
-        <w:t>Datei geöffnet ist</w:t>
-      </w:r>
-      <w:r>
-        <w:t>.</w:t>
+        <w:t xml:space="preserve">Berichtigung des </w:t>
+      </w:r>
+      <w:r>
+        <w:t>Spielern</w:t>
+      </w:r>
+      <w:r>
+        <w:t xml:space="preserve">amens mit </w:t>
+      </w:r>
+      <w:r>
+        <w:t xml:space="preserve">der </w:t>
+      </w:r>
+      <w:r>
+        <w:t>Cursor-</w:t>
+      </w:r>
+      <w:r>
+        <w:t>Taste</w:t>
+      </w:r>
+      <w:r>
+        <w:t xml:space="preserve"> nach links.</w:t>
       </w:r>
     </w:p>
     <w:p>
@@ -662,45 +608,7 @@
         </w:numPr>
       </w:pPr>
       <w:r>
-        <w:t xml:space="preserve">Berichtigung des </w:t>
-      </w:r>
-      <w:r>
-        <w:t>Spielern</w:t>
-      </w:r>
-      <w:r>
-        <w:t xml:space="preserve">amens mit </w:t>
-      </w:r>
-      <w:r>
-        <w:t xml:space="preserve">der </w:t>
-      </w:r>
-      <w:r>
-        <w:t>Cursor-</w:t>
-      </w:r>
-      <w:r>
-        <w:t>Taste</w:t>
-      </w:r>
-      <w:r>
-        <w:t xml:space="preserve"> nach links.</w:t>
-      </w:r>
-    </w:p>
-    <w:p>
-      <w:pPr>
-        <w:pStyle w:val="Listenabsatz"/>
-        <w:numPr>
-          <w:ilvl w:val="1"/>
-          <w:numId w:val="1"/>
-        </w:numPr>
-      </w:pPr>
-      <w:r>
-        <w:t xml:space="preserve">Übergabe der Geschwindigkeit des </w:t>
-      </w:r>
-      <w:proofErr w:type="spellStart"/>
-      <w:r>
-        <w:t>Paddles</w:t>
-      </w:r>
-      <w:proofErr w:type="spellEnd"/>
-      <w:r>
-        <w:t xml:space="preserve"> an den Ball bei Kontakt.</w:t>
+        <w:t>Übergabe der Geschwindigkeit des Paddles an den Ball bei Kontakt.</w:t>
       </w:r>
     </w:p>
     <w:p>

</xml_diff>